<commit_message>
commit ejercicio 3 a
</commit_message>
<xml_diff>
--- a/README.docx
+++ b/README.docx
@@ -17,25 +17,12 @@
     <w:p/>
     <w:p>
       <w:r>
-        <w:t xml:space="preserve">Git </w:t>
-      </w:r>
-      <w:proofErr w:type="spellStart"/>
-      <w:r>
-        <w:t>init</w:t>
-      </w:r>
-      <w:proofErr w:type="spellEnd"/>
-    </w:p>
-    <w:p>
-      <w:r>
-        <w:t xml:space="preserve">Git </w:t>
-      </w:r>
-      <w:proofErr w:type="spellStart"/>
-      <w:r>
-        <w:t>add</w:t>
-      </w:r>
-      <w:proofErr w:type="spellEnd"/>
-      <w:r>
-        <w:t xml:space="preserve"> *</w:t>
+        <w:t>Git init</w:t>
+      </w:r>
+    </w:p>
+    <w:p>
+      <w:r>
+        <w:t>Git add *</w:t>
       </w:r>
     </w:p>
     <w:p>
@@ -67,7 +54,6 @@
           <w:lang w:eastAsia="es-ES"/>
         </w:rPr>
       </w:pPr>
-      <w:proofErr w:type="spellStart"/>
       <w:r>
         <w:rPr>
           <w:rFonts w:ascii="Consolas" w:eastAsia="Times New Roman" w:hAnsi="Consolas" w:cs="Courier New"/>
@@ -76,62 +62,7 @@
           <w:szCs w:val="21"/>
           <w:lang w:eastAsia="es-ES"/>
         </w:rPr>
-        <w:t>git</w:t>
-      </w:r>
-      <w:proofErr w:type="spellEnd"/>
-      <w:r>
-        <w:rPr>
-          <w:rFonts w:ascii="Consolas" w:eastAsia="Times New Roman" w:hAnsi="Consolas" w:cs="Courier New"/>
-          <w:color w:val="24292F"/>
-          <w:sz w:val="21"/>
-          <w:szCs w:val="21"/>
-          <w:lang w:eastAsia="es-ES"/>
-        </w:rPr>
-        <w:t xml:space="preserve"> remote </w:t>
-      </w:r>
-      <w:proofErr w:type="spellStart"/>
-      <w:r>
-        <w:rPr>
-          <w:rFonts w:ascii="Consolas" w:eastAsia="Times New Roman" w:hAnsi="Consolas" w:cs="Courier New"/>
-          <w:color w:val="24292F"/>
-          <w:sz w:val="21"/>
-          <w:szCs w:val="21"/>
-          <w:lang w:eastAsia="es-ES"/>
-        </w:rPr>
-        <w:t>add</w:t>
-      </w:r>
-      <w:proofErr w:type="spellEnd"/>
-      <w:r>
-        <w:rPr>
-          <w:rFonts w:ascii="Consolas" w:eastAsia="Times New Roman" w:hAnsi="Consolas" w:cs="Courier New"/>
-          <w:color w:val="24292F"/>
-          <w:sz w:val="21"/>
-          <w:szCs w:val="21"/>
-          <w:lang w:eastAsia="es-ES"/>
-        </w:rPr>
-        <w:t xml:space="preserve"> </w:t>
-      </w:r>
-      <w:proofErr w:type="spellStart"/>
-      <w:r>
-        <w:rPr>
-          <w:rFonts w:ascii="Consolas" w:eastAsia="Times New Roman" w:hAnsi="Consolas" w:cs="Courier New"/>
-          <w:color w:val="24292F"/>
-          <w:sz w:val="21"/>
-          <w:szCs w:val="21"/>
-          <w:lang w:eastAsia="es-ES"/>
-        </w:rPr>
-        <w:t>origin</w:t>
-      </w:r>
-      <w:proofErr w:type="spellEnd"/>
-      <w:r>
-        <w:rPr>
-          <w:rFonts w:ascii="Consolas" w:eastAsia="Times New Roman" w:hAnsi="Consolas" w:cs="Courier New"/>
-          <w:color w:val="24292F"/>
-          <w:sz w:val="21"/>
-          <w:szCs w:val="21"/>
-          <w:lang w:eastAsia="es-ES"/>
-        </w:rPr>
-        <w:t xml:space="preserve"> https://github.com/Agustinfcom/DAWExamen1Eval.git</w:t>
+        <w:t>git remote add origin https://github.com/Agustinfcom/DAWExamen1Eval.git</w:t>
       </w:r>
     </w:p>
     <w:p/>
@@ -143,60 +74,58 @@
           <w:szCs w:val="18"/>
         </w:rPr>
       </w:pPr>
-      <w:proofErr w:type="spellStart"/>
       <w:r>
         <w:rPr>
           <w:rFonts w:ascii="Lucida Console" w:hAnsi="Lucida Console" w:cs="Lucida Console"/>
           <w:sz w:val="18"/>
           <w:szCs w:val="18"/>
         </w:rPr>
-        <w:t>git</w:t>
-      </w:r>
-      <w:proofErr w:type="spellEnd"/>
-      <w:r>
+        <w:t>git commit -m "Primer commit del examen"</w:t>
+      </w:r>
+    </w:p>
+    <w:p>
+      <w:pPr>
         <w:rPr>
           <w:rFonts w:ascii="Lucida Console" w:hAnsi="Lucida Console" w:cs="Lucida Console"/>
           <w:sz w:val="18"/>
           <w:szCs w:val="18"/>
         </w:rPr>
-        <w:t xml:space="preserve"> </w:t>
-      </w:r>
-      <w:proofErr w:type="spellStart"/>
-      <w:r>
+      </w:pPr>
+    </w:p>
+    <w:p>
+      <w:pPr>
         <w:rPr>
           <w:rFonts w:ascii="Lucida Console" w:hAnsi="Lucida Console" w:cs="Lucida Console"/>
           <w:sz w:val="18"/>
           <w:szCs w:val="18"/>
         </w:rPr>
-        <w:t>commit</w:t>
-      </w:r>
-      <w:proofErr w:type="spellEnd"/>
-      <w:r>
+      </w:pPr>
+    </w:p>
+    <w:p>
+      <w:pPr>
         <w:rPr>
           <w:rFonts w:ascii="Lucida Console" w:hAnsi="Lucida Console" w:cs="Lucida Console"/>
           <w:sz w:val="18"/>
           <w:szCs w:val="18"/>
         </w:rPr>
-        <w:t xml:space="preserve"> -m "Primer </w:t>
-      </w:r>
-      <w:proofErr w:type="spellStart"/>
+      </w:pPr>
       <w:r>
         <w:rPr>
           <w:rFonts w:ascii="Lucida Console" w:hAnsi="Lucida Console" w:cs="Lucida Console"/>
           <w:sz w:val="18"/>
           <w:szCs w:val="18"/>
         </w:rPr>
-        <w:t>commit</w:t>
-      </w:r>
-      <w:proofErr w:type="spellEnd"/>
-      <w:r>
+        <w:t>B.</w:t>
+      </w:r>
+    </w:p>
+    <w:p>
+      <w:pPr>
         <w:rPr>
           <w:rFonts w:ascii="Lucida Console" w:hAnsi="Lucida Console" w:cs="Lucida Console"/>
           <w:sz w:val="18"/>
           <w:szCs w:val="18"/>
         </w:rPr>
-        <w:t xml:space="preserve"> del examen"</w:t>
-      </w:r>
+      </w:pPr>
     </w:p>
     <w:p>
       <w:pPr>
@@ -206,103 +135,13 @@
           <w:szCs w:val="18"/>
         </w:rPr>
       </w:pPr>
-    </w:p>
-    <w:p>
-      <w:pPr>
+      <w:r>
         <w:rPr>
           <w:rFonts w:ascii="Lucida Console" w:hAnsi="Lucida Console" w:cs="Lucida Console"/>
           <w:sz w:val="18"/>
           <w:szCs w:val="18"/>
         </w:rPr>
-      </w:pPr>
-    </w:p>
-    <w:p>
-      <w:pPr>
-        <w:rPr>
-          <w:rFonts w:ascii="Lucida Console" w:hAnsi="Lucida Console" w:cs="Lucida Console"/>
-          <w:sz w:val="18"/>
-          <w:szCs w:val="18"/>
-        </w:rPr>
-      </w:pPr>
-      <w:r>
-        <w:rPr>
-          <w:rFonts w:ascii="Lucida Console" w:hAnsi="Lucida Console" w:cs="Lucida Console"/>
-          <w:sz w:val="18"/>
-          <w:szCs w:val="18"/>
-        </w:rPr>
-        <w:t>B.</w:t>
-      </w:r>
-    </w:p>
-    <w:p>
-      <w:pPr>
-        <w:rPr>
-          <w:rFonts w:ascii="Lucida Console" w:hAnsi="Lucida Console" w:cs="Lucida Console"/>
-          <w:sz w:val="18"/>
-          <w:szCs w:val="18"/>
-        </w:rPr>
-      </w:pPr>
-    </w:p>
-    <w:p>
-      <w:pPr>
-        <w:rPr>
-          <w:rFonts w:ascii="Lucida Console" w:hAnsi="Lucida Console" w:cs="Lucida Console"/>
-          <w:sz w:val="18"/>
-          <w:szCs w:val="18"/>
-        </w:rPr>
-      </w:pPr>
-      <w:proofErr w:type="spellStart"/>
-      <w:r>
-        <w:rPr>
-          <w:rFonts w:ascii="Lucida Console" w:hAnsi="Lucida Console" w:cs="Lucida Console"/>
-          <w:sz w:val="18"/>
-          <w:szCs w:val="18"/>
-        </w:rPr>
-        <w:t>git</w:t>
-      </w:r>
-      <w:proofErr w:type="spellEnd"/>
-      <w:r>
-        <w:rPr>
-          <w:rFonts w:ascii="Lucida Console" w:hAnsi="Lucida Console" w:cs="Lucida Console"/>
-          <w:sz w:val="18"/>
-          <w:szCs w:val="18"/>
-        </w:rPr>
-        <w:t xml:space="preserve"> </w:t>
-      </w:r>
-      <w:proofErr w:type="spellStart"/>
-      <w:r>
-        <w:rPr>
-          <w:rFonts w:ascii="Lucida Console" w:hAnsi="Lucida Console" w:cs="Lucida Console"/>
-          <w:sz w:val="18"/>
-          <w:szCs w:val="18"/>
-        </w:rPr>
-        <w:t>push</w:t>
-      </w:r>
-      <w:proofErr w:type="spellEnd"/>
-      <w:r>
-        <w:rPr>
-          <w:rFonts w:ascii="Lucida Console" w:hAnsi="Lucida Console" w:cs="Lucida Console"/>
-          <w:sz w:val="18"/>
-          <w:szCs w:val="18"/>
-        </w:rPr>
-        <w:t xml:space="preserve"> -u </w:t>
-      </w:r>
-      <w:proofErr w:type="spellStart"/>
-      <w:r>
-        <w:rPr>
-          <w:rFonts w:ascii="Lucida Console" w:hAnsi="Lucida Console" w:cs="Lucida Console"/>
-          <w:sz w:val="18"/>
-          <w:szCs w:val="18"/>
-        </w:rPr>
-        <w:t>origin</w:t>
-      </w:r>
-      <w:proofErr w:type="spellEnd"/>
-      <w:r>
-        <w:rPr>
-          <w:rFonts w:ascii="Lucida Console" w:hAnsi="Lucida Console" w:cs="Lucida Console"/>
-          <w:sz w:val="18"/>
-          <w:szCs w:val="18"/>
-        </w:rPr>
-        <w:t xml:space="preserve"> master</w:t>
+        <w:t>git push -u origin master</w:t>
       </w:r>
     </w:p>
     <w:p>
@@ -513,49 +352,28 @@
         </w:tabs>
       </w:pPr>
       <w:r>
-        <w:t xml:space="preserve">Git </w:t>
-      </w:r>
-      <w:proofErr w:type="spellStart"/>
-      <w:r>
-        <w:t>add</w:t>
-      </w:r>
-      <w:proofErr w:type="spellEnd"/>
-      <w:r>
-        <w:t xml:space="preserve"> *</w:t>
-      </w:r>
-    </w:p>
-    <w:p>
-      <w:pPr>
-        <w:tabs>
-          <w:tab w:val="left" w:pos="1065"/>
-        </w:tabs>
-      </w:pPr>
-      <w:r>
-        <w:t xml:space="preserve">Git </w:t>
-      </w:r>
-      <w:proofErr w:type="spellStart"/>
-      <w:r>
-        <w:t>commit</w:t>
-      </w:r>
-      <w:proofErr w:type="spellEnd"/>
-      <w:r>
-        <w:t xml:space="preserve"> -m “Ejercicio 1”</w:t>
-      </w:r>
-    </w:p>
-    <w:p>
-      <w:pPr>
-        <w:tabs>
-          <w:tab w:val="left" w:pos="1065"/>
-        </w:tabs>
-      </w:pPr>
-      <w:r>
-        <w:t xml:space="preserve">Git </w:t>
-      </w:r>
-      <w:proofErr w:type="spellStart"/>
-      <w:r>
-        <w:t>push</w:t>
-      </w:r>
-      <w:proofErr w:type="spellEnd"/>
+        <w:t>Git add *</w:t>
+      </w:r>
+    </w:p>
+    <w:p>
+      <w:pPr>
+        <w:tabs>
+          <w:tab w:val="left" w:pos="1065"/>
+        </w:tabs>
+      </w:pPr>
+      <w:r>
+        <w:t>Git commit -m “Ejercicio 1”</w:t>
+      </w:r>
+    </w:p>
+    <w:p>
+      <w:pPr>
+        <w:tabs>
+          <w:tab w:val="left" w:pos="1065"/>
+        </w:tabs>
+      </w:pPr>
+      <w:r>
+        <w:t>Git push</w:t>
+      </w:r>
     </w:p>
     <w:p>
       <w:pPr>
@@ -608,15 +426,7 @@
         </w:tabs>
       </w:pPr>
       <w:r>
-        <w:t xml:space="preserve">Git </w:t>
-      </w:r>
-      <w:proofErr w:type="spellStart"/>
-      <w:r>
-        <w:t>checkout</w:t>
-      </w:r>
-      <w:proofErr w:type="spellEnd"/>
-      <w:r>
-        <w:t xml:space="preserve"> v0.2</w:t>
+        <w:t>Git checkout v0.2</w:t>
       </w:r>
     </w:p>
     <w:p>
@@ -699,6 +509,39 @@
           <w:tab w:val="left" w:pos="1065"/>
         </w:tabs>
       </w:pPr>
+      <w:r>
+        <w:t xml:space="preserve">Git add * </w:t>
+      </w:r>
+    </w:p>
+    <w:p>
+      <w:pPr>
+        <w:tabs>
+          <w:tab w:val="left" w:pos="1065"/>
+        </w:tabs>
+      </w:pPr>
+      <w:r>
+        <w:t>Git commit -m “Ejercicio 2”</w:t>
+      </w:r>
+    </w:p>
+    <w:p>
+      <w:pPr>
+        <w:tabs>
+          <w:tab w:val="left" w:pos="1065"/>
+        </w:tabs>
+      </w:pPr>
+      <w:r>
+        <w:t>Git checkout master</w:t>
+      </w:r>
+    </w:p>
+    <w:p>
+      <w:pPr>
+        <w:tabs>
+          <w:tab w:val="left" w:pos="1065"/>
+        </w:tabs>
+      </w:pPr>
+      <w:r>
+        <w:t>Git merge v0.2</w:t>
+      </w:r>
     </w:p>
     <w:p>
       <w:pPr>

</xml_diff>

<commit_message>
Commit ejercicio 4 y final
</commit_message>
<xml_diff>
--- a/README.docx
+++ b/README.docx
@@ -17,25 +17,12 @@
     <w:p/>
     <w:p>
       <w:r>
-        <w:t xml:space="preserve">Git </w:t>
-      </w:r>
-      <w:proofErr w:type="spellStart"/>
-      <w:r>
-        <w:t>init</w:t>
-      </w:r>
-      <w:proofErr w:type="spellEnd"/>
-    </w:p>
-    <w:p>
-      <w:r>
-        <w:t xml:space="preserve">Git </w:t>
-      </w:r>
-      <w:proofErr w:type="spellStart"/>
-      <w:r>
-        <w:t>add</w:t>
-      </w:r>
-      <w:proofErr w:type="spellEnd"/>
-      <w:r>
-        <w:t xml:space="preserve"> *</w:t>
+        <w:t>Git init</w:t>
+      </w:r>
+    </w:p>
+    <w:p>
+      <w:r>
+        <w:t>Git add *</w:t>
       </w:r>
     </w:p>
     <w:p>
@@ -67,7 +54,6 @@
           <w:lang w:eastAsia="es-ES"/>
         </w:rPr>
       </w:pPr>
-      <w:proofErr w:type="spellStart"/>
       <w:r>
         <w:rPr>
           <w:rFonts w:ascii="Consolas" w:eastAsia="Times New Roman" w:hAnsi="Consolas" w:cs="Courier New"/>
@@ -76,62 +62,7 @@
           <w:szCs w:val="21"/>
           <w:lang w:eastAsia="es-ES"/>
         </w:rPr>
-        <w:t>git</w:t>
-      </w:r>
-      <w:proofErr w:type="spellEnd"/>
-      <w:r>
-        <w:rPr>
-          <w:rFonts w:ascii="Consolas" w:eastAsia="Times New Roman" w:hAnsi="Consolas" w:cs="Courier New"/>
-          <w:color w:val="24292F"/>
-          <w:sz w:val="21"/>
-          <w:szCs w:val="21"/>
-          <w:lang w:eastAsia="es-ES"/>
-        </w:rPr>
-        <w:t xml:space="preserve"> remote </w:t>
-      </w:r>
-      <w:proofErr w:type="spellStart"/>
-      <w:r>
-        <w:rPr>
-          <w:rFonts w:ascii="Consolas" w:eastAsia="Times New Roman" w:hAnsi="Consolas" w:cs="Courier New"/>
-          <w:color w:val="24292F"/>
-          <w:sz w:val="21"/>
-          <w:szCs w:val="21"/>
-          <w:lang w:eastAsia="es-ES"/>
-        </w:rPr>
-        <w:t>add</w:t>
-      </w:r>
-      <w:proofErr w:type="spellEnd"/>
-      <w:r>
-        <w:rPr>
-          <w:rFonts w:ascii="Consolas" w:eastAsia="Times New Roman" w:hAnsi="Consolas" w:cs="Courier New"/>
-          <w:color w:val="24292F"/>
-          <w:sz w:val="21"/>
-          <w:szCs w:val="21"/>
-          <w:lang w:eastAsia="es-ES"/>
-        </w:rPr>
-        <w:t xml:space="preserve"> </w:t>
-      </w:r>
-      <w:proofErr w:type="spellStart"/>
-      <w:r>
-        <w:rPr>
-          <w:rFonts w:ascii="Consolas" w:eastAsia="Times New Roman" w:hAnsi="Consolas" w:cs="Courier New"/>
-          <w:color w:val="24292F"/>
-          <w:sz w:val="21"/>
-          <w:szCs w:val="21"/>
-          <w:lang w:eastAsia="es-ES"/>
-        </w:rPr>
-        <w:t>origin</w:t>
-      </w:r>
-      <w:proofErr w:type="spellEnd"/>
-      <w:r>
-        <w:rPr>
-          <w:rFonts w:ascii="Consolas" w:eastAsia="Times New Roman" w:hAnsi="Consolas" w:cs="Courier New"/>
-          <w:color w:val="24292F"/>
-          <w:sz w:val="21"/>
-          <w:szCs w:val="21"/>
-          <w:lang w:eastAsia="es-ES"/>
-        </w:rPr>
-        <w:t xml:space="preserve"> https://github.com/Agustinfcom/DAWExamen1Eval.git</w:t>
+        <w:t>git remote add origin https://github.com/Agustinfcom/DAWExamen1Eval.git</w:t>
       </w:r>
     </w:p>
     <w:p/>
@@ -143,60 +74,58 @@
           <w:szCs w:val="18"/>
         </w:rPr>
       </w:pPr>
-      <w:proofErr w:type="spellStart"/>
       <w:r>
         <w:rPr>
           <w:rFonts w:ascii="Lucida Console" w:hAnsi="Lucida Console" w:cs="Lucida Console"/>
           <w:sz w:val="18"/>
           <w:szCs w:val="18"/>
         </w:rPr>
-        <w:t>git</w:t>
-      </w:r>
-      <w:proofErr w:type="spellEnd"/>
-      <w:r>
+        <w:t>git commit -m "Primer commit del examen"</w:t>
+      </w:r>
+    </w:p>
+    <w:p>
+      <w:pPr>
         <w:rPr>
           <w:rFonts w:ascii="Lucida Console" w:hAnsi="Lucida Console" w:cs="Lucida Console"/>
           <w:sz w:val="18"/>
           <w:szCs w:val="18"/>
         </w:rPr>
-        <w:t xml:space="preserve"> </w:t>
-      </w:r>
-      <w:proofErr w:type="spellStart"/>
-      <w:r>
+      </w:pPr>
+    </w:p>
+    <w:p>
+      <w:pPr>
         <w:rPr>
           <w:rFonts w:ascii="Lucida Console" w:hAnsi="Lucida Console" w:cs="Lucida Console"/>
           <w:sz w:val="18"/>
           <w:szCs w:val="18"/>
         </w:rPr>
-        <w:t>commit</w:t>
-      </w:r>
-      <w:proofErr w:type="spellEnd"/>
-      <w:r>
+      </w:pPr>
+    </w:p>
+    <w:p>
+      <w:pPr>
         <w:rPr>
           <w:rFonts w:ascii="Lucida Console" w:hAnsi="Lucida Console" w:cs="Lucida Console"/>
           <w:sz w:val="18"/>
           <w:szCs w:val="18"/>
         </w:rPr>
-        <w:t xml:space="preserve"> -m "Primer </w:t>
-      </w:r>
-      <w:proofErr w:type="spellStart"/>
+      </w:pPr>
       <w:r>
         <w:rPr>
           <w:rFonts w:ascii="Lucida Console" w:hAnsi="Lucida Console" w:cs="Lucida Console"/>
           <w:sz w:val="18"/>
           <w:szCs w:val="18"/>
         </w:rPr>
-        <w:t>commit</w:t>
-      </w:r>
-      <w:proofErr w:type="spellEnd"/>
-      <w:r>
+        <w:t>B.</w:t>
+      </w:r>
+    </w:p>
+    <w:p>
+      <w:pPr>
         <w:rPr>
           <w:rFonts w:ascii="Lucida Console" w:hAnsi="Lucida Console" w:cs="Lucida Console"/>
           <w:sz w:val="18"/>
           <w:szCs w:val="18"/>
         </w:rPr>
-        <w:t xml:space="preserve"> del examen"</w:t>
-      </w:r>
+      </w:pPr>
     </w:p>
     <w:p>
       <w:pPr>
@@ -206,103 +135,13 @@
           <w:szCs w:val="18"/>
         </w:rPr>
       </w:pPr>
-    </w:p>
-    <w:p>
-      <w:pPr>
+      <w:r>
         <w:rPr>
           <w:rFonts w:ascii="Lucida Console" w:hAnsi="Lucida Console" w:cs="Lucida Console"/>
           <w:sz w:val="18"/>
           <w:szCs w:val="18"/>
         </w:rPr>
-      </w:pPr>
-    </w:p>
-    <w:p>
-      <w:pPr>
-        <w:rPr>
-          <w:rFonts w:ascii="Lucida Console" w:hAnsi="Lucida Console" w:cs="Lucida Console"/>
-          <w:sz w:val="18"/>
-          <w:szCs w:val="18"/>
-        </w:rPr>
-      </w:pPr>
-      <w:r>
-        <w:rPr>
-          <w:rFonts w:ascii="Lucida Console" w:hAnsi="Lucida Console" w:cs="Lucida Console"/>
-          <w:sz w:val="18"/>
-          <w:szCs w:val="18"/>
-        </w:rPr>
-        <w:t>B.</w:t>
-      </w:r>
-    </w:p>
-    <w:p>
-      <w:pPr>
-        <w:rPr>
-          <w:rFonts w:ascii="Lucida Console" w:hAnsi="Lucida Console" w:cs="Lucida Console"/>
-          <w:sz w:val="18"/>
-          <w:szCs w:val="18"/>
-        </w:rPr>
-      </w:pPr>
-    </w:p>
-    <w:p>
-      <w:pPr>
-        <w:rPr>
-          <w:rFonts w:ascii="Lucida Console" w:hAnsi="Lucida Console" w:cs="Lucida Console"/>
-          <w:sz w:val="18"/>
-          <w:szCs w:val="18"/>
-        </w:rPr>
-      </w:pPr>
-      <w:proofErr w:type="spellStart"/>
-      <w:r>
-        <w:rPr>
-          <w:rFonts w:ascii="Lucida Console" w:hAnsi="Lucida Console" w:cs="Lucida Console"/>
-          <w:sz w:val="18"/>
-          <w:szCs w:val="18"/>
-        </w:rPr>
-        <w:t>git</w:t>
-      </w:r>
-      <w:proofErr w:type="spellEnd"/>
-      <w:r>
-        <w:rPr>
-          <w:rFonts w:ascii="Lucida Console" w:hAnsi="Lucida Console" w:cs="Lucida Console"/>
-          <w:sz w:val="18"/>
-          <w:szCs w:val="18"/>
-        </w:rPr>
-        <w:t xml:space="preserve"> </w:t>
-      </w:r>
-      <w:proofErr w:type="spellStart"/>
-      <w:r>
-        <w:rPr>
-          <w:rFonts w:ascii="Lucida Console" w:hAnsi="Lucida Console" w:cs="Lucida Console"/>
-          <w:sz w:val="18"/>
-          <w:szCs w:val="18"/>
-        </w:rPr>
-        <w:t>push</w:t>
-      </w:r>
-      <w:proofErr w:type="spellEnd"/>
-      <w:r>
-        <w:rPr>
-          <w:rFonts w:ascii="Lucida Console" w:hAnsi="Lucida Console" w:cs="Lucida Console"/>
-          <w:sz w:val="18"/>
-          <w:szCs w:val="18"/>
-        </w:rPr>
-        <w:t xml:space="preserve"> -u </w:t>
-      </w:r>
-      <w:proofErr w:type="spellStart"/>
-      <w:r>
-        <w:rPr>
-          <w:rFonts w:ascii="Lucida Console" w:hAnsi="Lucida Console" w:cs="Lucida Console"/>
-          <w:sz w:val="18"/>
-          <w:szCs w:val="18"/>
-        </w:rPr>
-        <w:t>origin</w:t>
-      </w:r>
-      <w:proofErr w:type="spellEnd"/>
-      <w:r>
-        <w:rPr>
-          <w:rFonts w:ascii="Lucida Console" w:hAnsi="Lucida Console" w:cs="Lucida Console"/>
-          <w:sz w:val="18"/>
-          <w:szCs w:val="18"/>
-        </w:rPr>
-        <w:t xml:space="preserve"> master</w:t>
+        <w:t>git push -u origin master</w:t>
       </w:r>
     </w:p>
     <w:p>
@@ -513,49 +352,28 @@
         </w:tabs>
       </w:pPr>
       <w:r>
-        <w:t xml:space="preserve">Git </w:t>
-      </w:r>
-      <w:proofErr w:type="spellStart"/>
-      <w:r>
-        <w:t>add</w:t>
-      </w:r>
-      <w:proofErr w:type="spellEnd"/>
-      <w:r>
-        <w:t xml:space="preserve"> *</w:t>
-      </w:r>
-    </w:p>
-    <w:p>
-      <w:pPr>
-        <w:tabs>
-          <w:tab w:val="left" w:pos="1065"/>
-        </w:tabs>
-      </w:pPr>
-      <w:r>
-        <w:t xml:space="preserve">Git </w:t>
-      </w:r>
-      <w:proofErr w:type="spellStart"/>
-      <w:r>
-        <w:t>commit</w:t>
-      </w:r>
-      <w:proofErr w:type="spellEnd"/>
-      <w:r>
-        <w:t xml:space="preserve"> -m “Ejercicio 1”</w:t>
-      </w:r>
-    </w:p>
-    <w:p>
-      <w:pPr>
-        <w:tabs>
-          <w:tab w:val="left" w:pos="1065"/>
-        </w:tabs>
-      </w:pPr>
-      <w:r>
-        <w:t xml:space="preserve">Git </w:t>
-      </w:r>
-      <w:proofErr w:type="spellStart"/>
-      <w:r>
-        <w:t>push</w:t>
-      </w:r>
-      <w:proofErr w:type="spellEnd"/>
+        <w:t>Git add *</w:t>
+      </w:r>
+    </w:p>
+    <w:p>
+      <w:pPr>
+        <w:tabs>
+          <w:tab w:val="left" w:pos="1065"/>
+        </w:tabs>
+      </w:pPr>
+      <w:r>
+        <w:t>Git commit -m “Ejercicio 1”</w:t>
+      </w:r>
+    </w:p>
+    <w:p>
+      <w:pPr>
+        <w:tabs>
+          <w:tab w:val="left" w:pos="1065"/>
+        </w:tabs>
+      </w:pPr>
+      <w:r>
+        <w:t>Git push</w:t>
+      </w:r>
     </w:p>
     <w:p>
       <w:pPr>
@@ -608,15 +426,7 @@
         </w:tabs>
       </w:pPr>
       <w:r>
-        <w:t xml:space="preserve">Git </w:t>
-      </w:r>
-      <w:proofErr w:type="spellStart"/>
-      <w:r>
-        <w:t>checkout</w:t>
-      </w:r>
-      <w:proofErr w:type="spellEnd"/>
-      <w:r>
-        <w:t xml:space="preserve"> v0.2</w:t>
+        <w:t>Git checkout v0.2</w:t>
       </w:r>
     </w:p>
     <w:p>
@@ -700,69 +510,37 @@
         </w:tabs>
       </w:pPr>
       <w:r>
-        <w:t xml:space="preserve">Git </w:t>
-      </w:r>
-      <w:proofErr w:type="spellStart"/>
-      <w:r>
-        <w:t>add</w:t>
-      </w:r>
-      <w:proofErr w:type="spellEnd"/>
-      <w:r>
-        <w:t xml:space="preserve"> * </w:t>
-      </w:r>
-    </w:p>
-    <w:p>
-      <w:pPr>
-        <w:tabs>
-          <w:tab w:val="left" w:pos="1065"/>
-        </w:tabs>
-      </w:pPr>
-      <w:r>
-        <w:t xml:space="preserve">Git </w:t>
-      </w:r>
-      <w:proofErr w:type="spellStart"/>
-      <w:r>
-        <w:t>commit</w:t>
-      </w:r>
-      <w:proofErr w:type="spellEnd"/>
-      <w:r>
-        <w:t xml:space="preserve"> -m “Ejercicio 2”</w:t>
-      </w:r>
-    </w:p>
-    <w:p>
-      <w:pPr>
-        <w:tabs>
-          <w:tab w:val="left" w:pos="1065"/>
-        </w:tabs>
-      </w:pPr>
-      <w:r>
-        <w:t xml:space="preserve">Git </w:t>
-      </w:r>
-      <w:proofErr w:type="spellStart"/>
-      <w:r>
-        <w:t>checkout</w:t>
-      </w:r>
-      <w:proofErr w:type="spellEnd"/>
-      <w:r>
-        <w:t xml:space="preserve"> master</w:t>
-      </w:r>
-    </w:p>
-    <w:p>
-      <w:pPr>
-        <w:tabs>
-          <w:tab w:val="left" w:pos="1065"/>
-        </w:tabs>
-      </w:pPr>
-      <w:r>
-        <w:t xml:space="preserve">Git </w:t>
-      </w:r>
-      <w:proofErr w:type="spellStart"/>
-      <w:r>
-        <w:t>merge</w:t>
-      </w:r>
-      <w:proofErr w:type="spellEnd"/>
-      <w:r>
-        <w:t xml:space="preserve"> v0.2</w:t>
+        <w:t xml:space="preserve">Git add * </w:t>
+      </w:r>
+    </w:p>
+    <w:p>
+      <w:pPr>
+        <w:tabs>
+          <w:tab w:val="left" w:pos="1065"/>
+        </w:tabs>
+      </w:pPr>
+      <w:r>
+        <w:t>Git commit -m “Ejercicio 2”</w:t>
+      </w:r>
+    </w:p>
+    <w:p>
+      <w:pPr>
+        <w:tabs>
+          <w:tab w:val="left" w:pos="1065"/>
+        </w:tabs>
+      </w:pPr>
+      <w:r>
+        <w:t>Git checkout master</w:t>
+      </w:r>
+    </w:p>
+    <w:p>
+      <w:pPr>
+        <w:tabs>
+          <w:tab w:val="left" w:pos="1065"/>
+        </w:tabs>
+      </w:pPr>
+      <w:r>
+        <w:t>Git merge v0.2</w:t>
       </w:r>
     </w:p>
     <w:p>
@@ -850,41 +628,17 @@
         </w:tabs>
       </w:pPr>
       <w:r>
-        <w:t xml:space="preserve">Git </w:t>
-      </w:r>
-      <w:proofErr w:type="spellStart"/>
-      <w:r>
-        <w:t>add</w:t>
-      </w:r>
-      <w:proofErr w:type="spellEnd"/>
-      <w:r>
-        <w:t xml:space="preserve"> *</w:t>
-      </w:r>
-    </w:p>
-    <w:p>
-      <w:pPr>
-        <w:tabs>
-          <w:tab w:val="left" w:pos="1065"/>
-        </w:tabs>
-      </w:pPr>
-      <w:r>
-        <w:t xml:space="preserve">Git </w:t>
-      </w:r>
-      <w:proofErr w:type="spellStart"/>
-      <w:r>
-        <w:t>commit</w:t>
-      </w:r>
-      <w:proofErr w:type="spellEnd"/>
-      <w:r>
-        <w:t xml:space="preserve"> -m “</w:t>
-      </w:r>
-      <w:proofErr w:type="spellStart"/>
-      <w:r>
-        <w:t>commit</w:t>
-      </w:r>
-      <w:proofErr w:type="spellEnd"/>
-      <w:r>
-        <w:t xml:space="preserve"> ejercicio 3 a”</w:t>
+        <w:t>Git add *</w:t>
+      </w:r>
+    </w:p>
+    <w:p>
+      <w:pPr>
+        <w:tabs>
+          <w:tab w:val="left" w:pos="1065"/>
+        </w:tabs>
+      </w:pPr>
+      <w:r>
+        <w:t>Git commit -m “commit ejercicio 3 a”</w:t>
       </w:r>
     </w:p>
     <w:p>
@@ -912,59 +666,27 @@
         </w:tabs>
       </w:pPr>
       <w:r>
-        <w:t xml:space="preserve">Git </w:t>
-      </w:r>
-      <w:proofErr w:type="spellStart"/>
-      <w:r>
-        <w:t>checkout</w:t>
-      </w:r>
-      <w:proofErr w:type="spellEnd"/>
-      <w:r>
-        <w:t xml:space="preserve"> v0.2</w:t>
-      </w:r>
-    </w:p>
-    <w:p>
-      <w:pPr>
-        <w:tabs>
-          <w:tab w:val="left" w:pos="1065"/>
-        </w:tabs>
-      </w:pPr>
-      <w:r>
-        <w:t xml:space="preserve">Git </w:t>
-      </w:r>
-      <w:proofErr w:type="spellStart"/>
-      <w:r>
-        <w:t>add</w:t>
-      </w:r>
-      <w:proofErr w:type="spellEnd"/>
-      <w:r>
-        <w:t xml:space="preserve"> *</w:t>
-      </w:r>
-    </w:p>
-    <w:p>
-      <w:pPr>
-        <w:tabs>
-          <w:tab w:val="left" w:pos="1065"/>
-        </w:tabs>
-      </w:pPr>
-      <w:r>
-        <w:t xml:space="preserve">Git </w:t>
-      </w:r>
-      <w:proofErr w:type="spellStart"/>
-      <w:r>
-        <w:t>commit</w:t>
-      </w:r>
-      <w:proofErr w:type="spellEnd"/>
-      <w:r>
-        <w:t xml:space="preserve"> -m “</w:t>
-      </w:r>
-      <w:proofErr w:type="spellStart"/>
-      <w:r>
-        <w:t>commit</w:t>
-      </w:r>
-      <w:proofErr w:type="spellEnd"/>
-      <w:r>
-        <w:t xml:space="preserve"> ejercicio 3 b”</w:t>
+        <w:t>Git checkout v0.2</w:t>
+      </w:r>
+    </w:p>
+    <w:p>
+      <w:pPr>
+        <w:tabs>
+          <w:tab w:val="left" w:pos="1065"/>
+        </w:tabs>
+      </w:pPr>
+      <w:r>
+        <w:t>Git add *</w:t>
+      </w:r>
+    </w:p>
+    <w:p>
+      <w:pPr>
+        <w:tabs>
+          <w:tab w:val="left" w:pos="1065"/>
+        </w:tabs>
+      </w:pPr>
+      <w:r>
+        <w:t>Git commit -m “commit ejercicio 3 b”</w:t>
       </w:r>
     </w:p>
     <w:p>
@@ -992,33 +714,17 @@
         </w:tabs>
       </w:pPr>
       <w:r>
-        <w:t xml:space="preserve">Git </w:t>
-      </w:r>
-      <w:proofErr w:type="spellStart"/>
-      <w:r>
-        <w:t>checkout</w:t>
-      </w:r>
-      <w:proofErr w:type="spellEnd"/>
-      <w:r>
-        <w:t xml:space="preserve"> master</w:t>
-      </w:r>
-    </w:p>
-    <w:p>
-      <w:pPr>
-        <w:tabs>
-          <w:tab w:val="left" w:pos="1065"/>
-        </w:tabs>
-      </w:pPr>
-      <w:r>
-        <w:t xml:space="preserve">Git </w:t>
-      </w:r>
-      <w:proofErr w:type="spellStart"/>
-      <w:r>
-        <w:t>merge</w:t>
-      </w:r>
-      <w:proofErr w:type="spellEnd"/>
-      <w:r>
-        <w:t xml:space="preserve"> v0.2</w:t>
+        <w:t>Git checkout master</w:t>
+      </w:r>
+    </w:p>
+    <w:p>
+      <w:pPr>
+        <w:tabs>
+          <w:tab w:val="left" w:pos="1065"/>
+        </w:tabs>
+      </w:pPr>
+      <w:r>
+        <w:t>Git merge v0.2</w:t>
       </w:r>
     </w:p>
     <w:p>
@@ -1129,15 +835,183 @@
         </w:tabs>
       </w:pPr>
       <w:r>
-        <w:t xml:space="preserve">Git </w:t>
-      </w:r>
-      <w:proofErr w:type="spellStart"/>
-      <w:r>
-        <w:t>add</w:t>
-      </w:r>
-      <w:proofErr w:type="spellEnd"/>
-      <w:r>
-        <w:t xml:space="preserve"> *</w:t>
+        <w:t>Git add *</w:t>
+      </w:r>
+    </w:p>
+    <w:p>
+      <w:pPr>
+        <w:tabs>
+          <w:tab w:val="left" w:pos="1065"/>
+        </w:tabs>
+      </w:pPr>
+      <w:r>
+        <w:t>Git commit -m “commit de resolución de conflictos”</w:t>
+      </w:r>
+    </w:p>
+    <w:p>
+      <w:pPr>
+        <w:tabs>
+          <w:tab w:val="left" w:pos="1065"/>
+        </w:tabs>
+      </w:pPr>
+      <w:r>
+        <w:t>Git merge v0.2</w:t>
+      </w:r>
+    </w:p>
+    <w:p>
+      <w:pPr>
+        <w:tabs>
+          <w:tab w:val="left" w:pos="1065"/>
+        </w:tabs>
+      </w:pPr>
+    </w:p>
+    <w:p>
+      <w:pPr>
+        <w:tabs>
+          <w:tab w:val="left" w:pos="1065"/>
+        </w:tabs>
+      </w:pPr>
+    </w:p>
+    <w:p>
+      <w:pPr>
+        <w:tabs>
+          <w:tab w:val="left" w:pos="1065"/>
+        </w:tabs>
+      </w:pPr>
+    </w:p>
+    <w:p>
+      <w:pPr>
+        <w:tabs>
+          <w:tab w:val="left" w:pos="1065"/>
+        </w:tabs>
+      </w:pPr>
+    </w:p>
+    <w:p>
+      <w:pPr>
+        <w:tabs>
+          <w:tab w:val="left" w:pos="1065"/>
+        </w:tabs>
+      </w:pPr>
+      <w:r>
+        <w:lastRenderedPageBreak/>
+        <w:t>EJERCICIO 4.</w:t>
+      </w:r>
+    </w:p>
+    <w:p>
+      <w:pPr>
+        <w:tabs>
+          <w:tab w:val="left" w:pos="1065"/>
+        </w:tabs>
+      </w:pPr>
+      <w:r>
+        <w:tab/>
+        <w:t>A.</w:t>
+      </w:r>
+    </w:p>
+    <w:p>
+      <w:pPr>
+        <w:tabs>
+          <w:tab w:val="left" w:pos="1065"/>
+        </w:tabs>
+      </w:pPr>
+      <w:r>
+        <w:t>Git Branch –merged</w:t>
+      </w:r>
+    </w:p>
+    <w:p>
+      <w:pPr>
+        <w:tabs>
+          <w:tab w:val="left" w:pos="1065"/>
+        </w:tabs>
+      </w:pPr>
+      <w:r>
+        <w:t>Git Branch –no-merged</w:t>
+      </w:r>
+    </w:p>
+    <w:p>
+      <w:pPr>
+        <w:tabs>
+          <w:tab w:val="left" w:pos="1065"/>
+        </w:tabs>
+      </w:pPr>
+      <w:r>
+        <w:tab/>
+        <w:t>B.</w:t>
+      </w:r>
+    </w:p>
+    <w:p>
+      <w:pPr>
+        <w:tabs>
+          <w:tab w:val="left" w:pos="1065"/>
+        </w:tabs>
+      </w:pPr>
+      <w:r>
+        <w:t>Git tag -a v0.2 -m “v0.2”</w:t>
+      </w:r>
+    </w:p>
+    <w:p>
+      <w:pPr>
+        <w:tabs>
+          <w:tab w:val="left" w:pos="1065"/>
+        </w:tabs>
+      </w:pPr>
+      <w:r>
+        <w:tab/>
+        <w:t>C.</w:t>
+      </w:r>
+    </w:p>
+    <w:p>
+      <w:pPr>
+        <w:tabs>
+          <w:tab w:val="left" w:pos="1065"/>
+        </w:tabs>
+      </w:pPr>
+      <w:r>
+        <w:t>Git Branch -d v0.2</w:t>
+      </w:r>
+    </w:p>
+    <w:p>
+      <w:pPr>
+        <w:tabs>
+          <w:tab w:val="left" w:pos="1065"/>
+        </w:tabs>
+      </w:pPr>
+    </w:p>
+    <w:p>
+      <w:pPr>
+        <w:tabs>
+          <w:tab w:val="left" w:pos="1065"/>
+        </w:tabs>
+      </w:pPr>
+    </w:p>
+    <w:p>
+      <w:pPr>
+        <w:tabs>
+          <w:tab w:val="left" w:pos="1065"/>
+        </w:tabs>
+      </w:pPr>
+      <w:r>
+        <w:t>Git add *</w:t>
+      </w:r>
+    </w:p>
+    <w:p>
+      <w:pPr>
+        <w:tabs>
+          <w:tab w:val="left" w:pos="1065"/>
+        </w:tabs>
+      </w:pPr>
+      <w:r>
+        <w:t>Git commit “Commit ejercicio 4 y final”</w:t>
+      </w:r>
+    </w:p>
+    <w:p>
+      <w:pPr>
+        <w:tabs>
+          <w:tab w:val="left" w:pos="1065"/>
+        </w:tabs>
+      </w:pPr>
+      <w:r>
+        <w:t>Git push</w:t>
       </w:r>
     </w:p>
     <w:p>

</xml_diff>